<commit_message>
added bewertung to A2
</commit_message>
<xml_diff>
--- a/LÜ01/Dokumentation/Doku.docx
+++ b/LÜ01/Dokumentation/Doku.docx
@@ -506,61 +506,64 @@
         <w:t xml:space="preserve">Das Signal wird leiser, je höher der k-Parameter ist, </w:t>
       </w:r>
       <w:r>
-        <w:t>da TODO</w:t>
-      </w:r>
-    </w:p>
-    <w:p/>
-    <w:p>
-      <w:pPr>
-        <w:pStyle w:val="berschrift2"/>
-      </w:pPr>
-      <w:r>
-        <w:t>Aufgabe 3</w:t>
-      </w:r>
-    </w:p>
-    <w:p>
-      <w:pPr>
-        <w:pStyle w:val="berschrift3"/>
-      </w:pPr>
-      <w:r>
-        <w:t>Beschreibung des Versuchszwecks:</w:t>
-      </w:r>
-    </w:p>
-    <w:p>
-      <w:r>
-        <w:t>Die Audio-Datei „GitRiff02.wav“ soll mit nichtlinearen Kennlinien oder mit einem Echo verzerrt werden und anschließend soll sie normalisiert werden.</w:t>
-      </w:r>
-    </w:p>
-    <w:p>
-      <w:pPr>
-        <w:pStyle w:val="berschrift3"/>
-      </w:pPr>
-      <w:r>
-        <w:t xml:space="preserve">Plot der </w:t>
-      </w:r>
-      <w:proofErr w:type="spellStart"/>
-      <w:r>
-        <w:t>Distortion</w:t>
-      </w:r>
-      <w:proofErr w:type="spellEnd"/>
-      <w:r>
-        <w:t>-Funktionskennlinien Out=f(</w:t>
-      </w:r>
-      <w:proofErr w:type="spellStart"/>
-      <w:r>
-        <w:t>ln</w:t>
-      </w:r>
-      <w:proofErr w:type="spellEnd"/>
-      <w:r>
-        <w:t>):</w:t>
-      </w:r>
-    </w:p>
-    <w:p>
-      <w:r>
-        <w:t>TODO</w:t>
+        <w:t xml:space="preserve">da </w:t>
+      </w:r>
+      <w:r>
+        <w:t>der gleitende Mittelwert die Amplituden verringert und aufgrund der Art des Signals dies gegen Ende stärker ausfällt als in Aufgabe 1.</w:t>
       </w:r>
       <w:bookmarkStart w:id="0" w:name="_GoBack"/>
       <w:bookmarkEnd w:id="0"/>
+    </w:p>
+    <w:p/>
+    <w:p>
+      <w:pPr>
+        <w:pStyle w:val="berschrift2"/>
+      </w:pPr>
+      <w:r>
+        <w:t>Aufgabe 3</w:t>
+      </w:r>
+    </w:p>
+    <w:p>
+      <w:pPr>
+        <w:pStyle w:val="berschrift3"/>
+      </w:pPr>
+      <w:r>
+        <w:t>Beschreibung des Versuchszwecks:</w:t>
+      </w:r>
+    </w:p>
+    <w:p>
+      <w:r>
+        <w:t>Die Audio-Datei „GitRiff02.wav“ soll mit nichtlinearen Kennlinien oder mit einem Echo verzerrt werden und anschließend soll sie normalisiert werden.</w:t>
+      </w:r>
+    </w:p>
+    <w:p>
+      <w:pPr>
+        <w:pStyle w:val="berschrift3"/>
+      </w:pPr>
+      <w:r>
+        <w:t xml:space="preserve">Plot der </w:t>
+      </w:r>
+      <w:proofErr w:type="spellStart"/>
+      <w:r>
+        <w:t>Distortion</w:t>
+      </w:r>
+      <w:proofErr w:type="spellEnd"/>
+      <w:r>
+        <w:t>-Funktionskennlinien Out=f(</w:t>
+      </w:r>
+      <w:proofErr w:type="spellStart"/>
+      <w:r>
+        <w:t>ln</w:t>
+      </w:r>
+      <w:proofErr w:type="spellEnd"/>
+      <w:r>
+        <w:t>):</w:t>
+      </w:r>
+    </w:p>
+    <w:p>
+      <w:r>
+        <w:t>TODO</w:t>
+      </w:r>
     </w:p>
     <w:p>
       <w:pPr>

</xml_diff>